<commit_message>
Komventionen doku für kommentare und variablen
</commit_message>
<xml_diff>
--- a/PocketCoachExcel-PDF/Dokumente/PocketCoach_KommentarVariablen_Konvention.docx
+++ b/PocketCoachExcel-PDF/Dokumente/PocketCoach_KommentarVariablen_Konvention.docx
@@ -29,15 +29,19 @@
         </w:numPr>
       </w:pPr>
       <w:r>
-        <w:t xml:space="preserve">Alle Kommentare werden auf englisch </w:t>
-      </w:r>
-      <w:proofErr w:type="gramStart"/>
-      <w:r>
-        <w:t>Verfasst</w:t>
-      </w:r>
-      <w:proofErr w:type="gramEnd"/>
-      <w:r>
-        <w:t xml:space="preserve"> </w:t>
+        <w:t xml:space="preserve">Alle Kommentare werden auf </w:t>
+      </w:r>
+      <w:r>
+        <w:t>E</w:t>
+      </w:r>
+      <w:r>
+        <w:t xml:space="preserve">nglisch </w:t>
+      </w:r>
+      <w:r>
+        <w:t>ve</w:t>
+      </w:r>
+      <w:r>
+        <w:t xml:space="preserve">rfasst </w:t>
       </w:r>
     </w:p>
     <w:p>
@@ -49,20 +53,20 @@
         </w:numPr>
       </w:pPr>
       <w:r>
-        <w:t xml:space="preserve">Allgemein gilt: lieber ein Kommentar zu viel als eins zu wenig </w:t>
+        <w:t>Allgemein gilt: lieber ein</w:t>
+      </w:r>
+      <w:r>
+        <w:t>en</w:t>
+      </w:r>
+      <w:r>
+        <w:t xml:space="preserve"> Kommentar zu viel als zu wenig </w:t>
       </w:r>
     </w:p>
     <w:p>
       <w:pPr>
         <w:pStyle w:val="berschrift2"/>
-        <w:rPr>
-          <w:lang w:val="en-US"/>
-        </w:rPr>
-      </w:pPr>
-      <w:r>
-        <w:rPr>
-          <w:lang w:val="en-US"/>
-        </w:rPr>
+      </w:pPr>
+      <w:r>
         <w:t xml:space="preserve">Header </w:t>
       </w:r>
     </w:p>
@@ -91,16 +95,16 @@
           <w:color w:val="000000"/>
           <w:sz w:val="20"/>
           <w:szCs w:val="20"/>
-          <w:lang w:val="en-US" w:eastAsia="de-DE"/>
-        </w:rPr>
-      </w:pPr>
-      <w:r>
-        <w:rPr>
-          <w:rFonts w:ascii="Courier New" w:eastAsia="Times New Roman" w:hAnsi="Courier New" w:cs="Courier New"/>
-          <w:color w:val="95A5A6"/>
-          <w:sz w:val="20"/>
-          <w:szCs w:val="20"/>
-          <w:lang w:val="en-US" w:eastAsia="de-DE"/>
+          <w:lang w:eastAsia="de-DE"/>
+        </w:rPr>
+      </w:pPr>
+      <w:r>
+        <w:rPr>
+          <w:rFonts w:ascii="Courier New" w:eastAsia="Times New Roman" w:hAnsi="Courier New" w:cs="Courier New"/>
+          <w:color w:val="95A5A6"/>
+          <w:sz w:val="20"/>
+          <w:szCs w:val="20"/>
+          <w:lang w:eastAsia="de-DE"/>
         </w:rPr>
         <w:t>/************************************************************************</w:t>
       </w:r>
@@ -130,16 +134,16 @@
           <w:color w:val="000000"/>
           <w:sz w:val="20"/>
           <w:szCs w:val="20"/>
-          <w:lang w:val="en-US" w:eastAsia="de-DE"/>
-        </w:rPr>
-      </w:pPr>
-      <w:r>
-        <w:rPr>
-          <w:rFonts w:ascii="Courier New" w:eastAsia="Times New Roman" w:hAnsi="Courier New" w:cs="Courier New"/>
-          <w:color w:val="95A5A6"/>
-          <w:sz w:val="20"/>
-          <w:szCs w:val="20"/>
-          <w:lang w:val="en-US" w:eastAsia="de-DE"/>
+          <w:lang w:eastAsia="de-DE"/>
+        </w:rPr>
+      </w:pPr>
+      <w:r>
+        <w:rPr>
+          <w:rFonts w:ascii="Courier New" w:eastAsia="Times New Roman" w:hAnsi="Courier New" w:cs="Courier New"/>
+          <w:color w:val="95A5A6"/>
+          <w:sz w:val="20"/>
+          <w:szCs w:val="20"/>
+          <w:lang w:eastAsia="de-DE"/>
         </w:rPr>
         <w:t xml:space="preserve"> ************************************************************************</w:t>
       </w:r>
@@ -169,16 +173,16 @@
           <w:color w:val="000000"/>
           <w:sz w:val="20"/>
           <w:szCs w:val="20"/>
-          <w:lang w:val="en-US" w:eastAsia="de-DE"/>
-        </w:rPr>
-      </w:pPr>
-      <w:r>
-        <w:rPr>
-          <w:rFonts w:ascii="Courier New" w:eastAsia="Times New Roman" w:hAnsi="Courier New" w:cs="Courier New"/>
-          <w:color w:val="95A5A6"/>
-          <w:sz w:val="20"/>
-          <w:szCs w:val="20"/>
-          <w:lang w:val="en-US" w:eastAsia="de-DE"/>
+          <w:lang w:eastAsia="de-DE"/>
+        </w:rPr>
+      </w:pPr>
+      <w:r>
+        <w:rPr>
+          <w:rFonts w:ascii="Courier New" w:eastAsia="Times New Roman" w:hAnsi="Courier New" w:cs="Courier New"/>
+          <w:color w:val="95A5A6"/>
+          <w:sz w:val="20"/>
+          <w:szCs w:val="20"/>
+          <w:lang w:eastAsia="de-DE"/>
         </w:rPr>
         <w:t xml:space="preserve"> * HEADER IN GRO</w:t>
       </w:r>
@@ -188,7 +192,7 @@
           <w:color w:val="95A5A6"/>
           <w:sz w:val="20"/>
           <w:szCs w:val="20"/>
-          <w:lang w:val="en-US" w:eastAsia="de-DE"/>
+          <w:lang w:eastAsia="de-DE"/>
         </w:rPr>
         <w:t>ß</w:t>
       </w:r>
@@ -198,7 +202,7 @@
           <w:color w:val="95A5A6"/>
           <w:sz w:val="20"/>
           <w:szCs w:val="20"/>
-          <w:lang w:val="en-US" w:eastAsia="de-DE"/>
+          <w:lang w:eastAsia="de-DE"/>
         </w:rPr>
         <w:t>BUCHSTABEN</w:t>
       </w:r>
@@ -228,16 +232,16 @@
           <w:color w:val="000000"/>
           <w:sz w:val="20"/>
           <w:szCs w:val="20"/>
-          <w:lang w:val="en-US" w:eastAsia="de-DE"/>
-        </w:rPr>
-      </w:pPr>
-      <w:r>
-        <w:rPr>
-          <w:rFonts w:ascii="Courier New" w:eastAsia="Times New Roman" w:hAnsi="Courier New" w:cs="Courier New"/>
-          <w:color w:val="95A5A6"/>
-          <w:sz w:val="20"/>
-          <w:szCs w:val="20"/>
-          <w:lang w:val="en-US" w:eastAsia="de-DE"/>
+          <w:lang w:eastAsia="de-DE"/>
+        </w:rPr>
+      </w:pPr>
+      <w:r>
+        <w:rPr>
+          <w:rFonts w:ascii="Courier New" w:eastAsia="Times New Roman" w:hAnsi="Courier New" w:cs="Courier New"/>
+          <w:color w:val="95A5A6"/>
+          <w:sz w:val="20"/>
+          <w:szCs w:val="20"/>
+          <w:lang w:eastAsia="de-DE"/>
         </w:rPr>
         <w:t xml:space="preserve"> * Author </w:t>
       </w:r>
@@ -267,16 +271,16 @@
           <w:color w:val="000000"/>
           <w:sz w:val="20"/>
           <w:szCs w:val="20"/>
-          <w:lang w:val="en-US" w:eastAsia="de-DE"/>
-        </w:rPr>
-      </w:pPr>
-      <w:r>
-        <w:rPr>
-          <w:rFonts w:ascii="Courier New" w:eastAsia="Times New Roman" w:hAnsi="Courier New" w:cs="Courier New"/>
-          <w:color w:val="95A5A6"/>
-          <w:sz w:val="20"/>
-          <w:szCs w:val="20"/>
-          <w:lang w:val="en-US" w:eastAsia="de-DE"/>
+          <w:lang w:eastAsia="de-DE"/>
+        </w:rPr>
+      </w:pPr>
+      <w:r>
+        <w:rPr>
+          <w:rFonts w:ascii="Courier New" w:eastAsia="Times New Roman" w:hAnsi="Courier New" w:cs="Courier New"/>
+          <w:color w:val="95A5A6"/>
+          <w:sz w:val="20"/>
+          <w:szCs w:val="20"/>
+          <w:lang w:eastAsia="de-DE"/>
         </w:rPr>
         <w:t xml:space="preserve"> * Copyright info</w:t>
       </w:r>
@@ -315,7 +319,7 @@
           <w:color w:val="95A5A6"/>
           <w:sz w:val="20"/>
           <w:szCs w:val="20"/>
-          <w:lang w:val="en-US" w:eastAsia="de-DE"/>
+          <w:lang w:eastAsia="de-DE"/>
         </w:rPr>
         <w:t xml:space="preserve"> </w:t>
       </w:r>
@@ -366,29 +370,7 @@
           <w:szCs w:val="20"/>
           <w:lang w:eastAsia="de-DE"/>
         </w:rPr>
-        <w:t xml:space="preserve"> * </w:t>
-      </w:r>
-      <w:proofErr w:type="spellStart"/>
-      <w:r>
-        <w:rPr>
-          <w:rFonts w:ascii="Courier New" w:eastAsia="Times New Roman" w:hAnsi="Courier New" w:cs="Courier New"/>
-          <w:color w:val="95A5A6"/>
-          <w:sz w:val="20"/>
-          <w:szCs w:val="20"/>
-          <w:lang w:eastAsia="de-DE"/>
-        </w:rPr>
-        <w:t>evt</w:t>
-      </w:r>
-      <w:proofErr w:type="spellEnd"/>
-      <w:r>
-        <w:rPr>
-          <w:rFonts w:ascii="Courier New" w:eastAsia="Times New Roman" w:hAnsi="Courier New" w:cs="Courier New"/>
-          <w:color w:val="95A5A6"/>
-          <w:sz w:val="20"/>
-          <w:szCs w:val="20"/>
-          <w:lang w:eastAsia="de-DE"/>
-        </w:rPr>
-        <w:t xml:space="preserve">. </w:t>
+        <w:t xml:space="preserve"> * evt. </w:t>
       </w:r>
       <w:r>
         <w:rPr>
@@ -408,29 +390,7 @@
           <w:szCs w:val="20"/>
           <w:lang w:eastAsia="de-DE"/>
         </w:rPr>
-        <w:t xml:space="preserve"> </w:t>
-      </w:r>
-      <w:proofErr w:type="spellStart"/>
-      <w:r>
-        <w:rPr>
-          <w:rFonts w:ascii="Courier New" w:eastAsia="Times New Roman" w:hAnsi="Courier New" w:cs="Courier New"/>
-          <w:color w:val="95A5A6"/>
-          <w:sz w:val="20"/>
-          <w:szCs w:val="20"/>
-          <w:lang w:eastAsia="de-DE"/>
-        </w:rPr>
-        <w:t>librarys</w:t>
-      </w:r>
-      <w:proofErr w:type="spellEnd"/>
-      <w:r>
-        <w:rPr>
-          <w:rFonts w:ascii="Courier New" w:eastAsia="Times New Roman" w:hAnsi="Courier New" w:cs="Courier New"/>
-          <w:color w:val="95A5A6"/>
-          <w:sz w:val="20"/>
-          <w:szCs w:val="20"/>
-          <w:lang w:eastAsia="de-DE"/>
-        </w:rPr>
-        <w:t xml:space="preserve"> mit </w:t>
+        <w:t xml:space="preserve"> librarys mit </w:t>
       </w:r>
       <w:r>
         <w:rPr>
@@ -511,16 +471,25 @@
         </w:rPr>
         <w:t xml:space="preserve"> * Kurze Beschreibung der </w:t>
       </w:r>
-      <w:proofErr w:type="spellStart"/>
-      <w:r>
-        <w:rPr>
-          <w:rFonts w:ascii="Courier New" w:eastAsia="Times New Roman" w:hAnsi="Courier New" w:cs="Courier New"/>
-          <w:color w:val="95A5A6"/>
-          <w:sz w:val="20"/>
-          <w:szCs w:val="20"/>
-          <w:lang w:eastAsia="de-DE"/>
-        </w:rPr>
-        <w:t>funktionalit</w:t>
+      <w:r>
+        <w:rPr>
+          <w:rFonts w:ascii="Courier New" w:eastAsia="Times New Roman" w:hAnsi="Courier New" w:cs="Courier New"/>
+          <w:color w:val="95A5A6"/>
+          <w:sz w:val="20"/>
+          <w:szCs w:val="20"/>
+          <w:lang w:eastAsia="de-DE"/>
+        </w:rPr>
+        <w:t>Fu</w:t>
+      </w:r>
+      <w:r>
+        <w:rPr>
+          <w:rFonts w:ascii="Courier New" w:eastAsia="Times New Roman" w:hAnsi="Courier New" w:cs="Courier New"/>
+          <w:color w:val="95A5A6"/>
+          <w:sz w:val="20"/>
+          <w:szCs w:val="20"/>
+          <w:lang w:eastAsia="de-DE"/>
+        </w:rPr>
+        <w:t>nktionalit</w:t>
       </w:r>
       <w:r>
         <w:rPr>
@@ -540,18 +509,7 @@
           <w:szCs w:val="20"/>
           <w:lang w:eastAsia="de-DE"/>
         </w:rPr>
-        <w:t>t</w:t>
-      </w:r>
-      <w:proofErr w:type="spellEnd"/>
-      <w:r>
-        <w:rPr>
-          <w:rFonts w:ascii="Courier New" w:eastAsia="Times New Roman" w:hAnsi="Courier New" w:cs="Courier New"/>
-          <w:color w:val="95A5A6"/>
-          <w:sz w:val="20"/>
-          <w:szCs w:val="20"/>
-          <w:lang w:eastAsia="de-DE"/>
-        </w:rPr>
-        <w:t xml:space="preserve"> des folgenden Codes</w:t>
+        <w:t>t des folgenden Codes</w:t>
       </w:r>
     </w:p>
     <w:p>
@@ -590,7 +548,7 @@
           <w:szCs w:val="20"/>
           <w:lang w:eastAsia="de-DE"/>
         </w:rPr>
-        <w:t xml:space="preserve">  */</w:t>
+        <w:t xml:space="preserve"> *</w:t>
       </w:r>
     </w:p>
     <w:p>
@@ -639,7 +597,17 @@
           <w:szCs w:val="20"/>
           <w:lang w:eastAsia="de-DE"/>
         </w:rPr>
-        <w:t>/**********************************************************************</w:t>
+        <w:t>**********************************************************************</w:t>
+      </w:r>
+      <w:r>
+        <w:rPr>
+          <w:rFonts w:ascii="Courier New" w:eastAsia="Times New Roman" w:hAnsi="Courier New" w:cs="Courier New"/>
+          <w:color w:val="95A5A6"/>
+          <w:sz w:val="20"/>
+          <w:szCs w:val="20"/>
+          <w:lang w:eastAsia="de-DE"/>
+        </w:rPr>
+        <w:t>*</w:t>
       </w:r>
     </w:p>
     <w:p>
@@ -715,14 +683,7 @@
         <w:rPr>
           <w:color w:val="95A5A6"/>
         </w:rPr>
-        <w:t xml:space="preserve"> * FUNKTIONSNAME IN </w:t>
-      </w:r>
-      <w:proofErr w:type="spellStart"/>
-      <w:r>
-        <w:rPr>
-          <w:color w:val="95A5A6"/>
-        </w:rPr>
-        <w:t>GRO</w:t>
+        <w:t xml:space="preserve"> * FUNKTIONSNAME IN GRO</w:t>
       </w:r>
       <w:r>
         <w:rPr>
@@ -736,7 +697,6 @@
         </w:rPr>
         <w:t>BUCHSTABEN</w:t>
       </w:r>
-      <w:proofErr w:type="spellEnd"/>
     </w:p>
     <w:p>
       <w:pPr>
@@ -812,19 +772,7 @@
         <w:rPr>
           <w:color w:val="434F54"/>
         </w:rPr>
-        <w:t xml:space="preserve">// Kommentar oder </w:t>
-      </w:r>
-      <w:r>
-        <w:rPr>
-          <w:color w:val="434F54"/>
-        </w:rPr>
-        <w:t>B</w:t>
-      </w:r>
-      <w:r>
-        <w:rPr>
-          <w:color w:val="434F54"/>
-        </w:rPr>
-        <w:t xml:space="preserve">eschreibung </w:t>
+        <w:t xml:space="preserve">// Kommentar oder Beschreibung </w:t>
       </w:r>
     </w:p>
     <w:p>
@@ -852,13 +800,7 @@
         <w:rPr>
           <w:color w:val="000000"/>
         </w:rPr>
-        <w:t xml:space="preserve"> </w:t>
-      </w:r>
-      <w:r>
-        <w:rPr>
-          <w:color w:val="000000"/>
-        </w:rPr>
-        <w:t>Codeabschnitt</w:t>
+        <w:t xml:space="preserve"> Codeabschnitt</w:t>
       </w:r>
     </w:p>
     <w:p>
@@ -872,13 +814,7 @@
         <w:rPr>
           <w:color w:val="000000"/>
         </w:rPr>
-        <w:t xml:space="preserve"> </w:t>
-      </w:r>
-      <w:r>
-        <w:rPr>
-          <w:color w:val="000000"/>
-        </w:rPr>
-        <w:t>Codeabschnitt</w:t>
+        <w:t xml:space="preserve"> Codeabschnitt</w:t>
       </w:r>
     </w:p>
     <w:p>
@@ -892,13 +828,7 @@
         <w:rPr>
           <w:color w:val="000000"/>
         </w:rPr>
-        <w:t xml:space="preserve"> </w:t>
-      </w:r>
-      <w:r>
-        <w:rPr>
-          <w:color w:val="000000"/>
-        </w:rPr>
-        <w:t>Codeabschnitt</w:t>
+        <w:t xml:space="preserve"> Codeabschnitt</w:t>
       </w:r>
     </w:p>
     <w:p>
@@ -968,489 +898,298 @@
         </w:numPr>
       </w:pPr>
       <w:r>
-        <w:t xml:space="preserve">In einem Abschnitt, also </w:t>
-      </w:r>
-      <w:proofErr w:type="spellStart"/>
-      <w:r>
-        <w:t>zB</w:t>
-      </w:r>
-      <w:proofErr w:type="spellEnd"/>
-      <w:r>
-        <w:t xml:space="preserve"> einer Funktion </w:t>
-      </w:r>
-      <w:proofErr w:type="gramStart"/>
-      <w:r>
-        <w:t>dem Loop</w:t>
-      </w:r>
-      <w:proofErr w:type="gramEnd"/>
+        <w:t>In einem Abschnitt, also z</w:t>
+      </w:r>
+      <w:r>
+        <w:t>.</w:t>
+      </w:r>
+      <w:r>
+        <w:t>B</w:t>
+      </w:r>
+      <w:r>
+        <w:t>.</w:t>
+      </w:r>
+      <w:r>
+        <w:t xml:space="preserve"> einer Funktion</w:t>
+      </w:r>
+      <w:r>
+        <w:t>,</w:t>
+      </w:r>
+      <w:r>
+        <w:t xml:space="preserve"> dem Loop</w:t>
+      </w:r>
+      <w:r>
+        <w:t>,</w:t>
+      </w:r>
       <w:r>
         <w:t xml:space="preserve"> dem </w:t>
       </w:r>
-      <w:proofErr w:type="spellStart"/>
-      <w:r>
-        <w:t>setup</w:t>
-      </w:r>
-      <w:proofErr w:type="spellEnd"/>
-      <w:r>
+      <w:r>
+        <w:t>S</w:t>
+      </w:r>
+      <w:r>
+        <w:t>etup etc</w:t>
+      </w:r>
+      <w:r>
+        <w:t>.</w:t>
+      </w:r>
+      <w:r>
+        <w:t xml:space="preserve"> werden die Kommentare</w:t>
+      </w:r>
+      <w:r>
+        <w:t>,</w:t>
+      </w:r>
+      <w:r>
+        <w:t xml:space="preserve"> die eine Zeile beschrieben</w:t>
+      </w:r>
+      <w:r>
+        <w:t>,</w:t>
+      </w:r>
+      <w:r>
+        <w:t xml:space="preserve"> alle auf einer </w:t>
+      </w:r>
+      <w:r>
+        <w:t>L</w:t>
+      </w:r>
+      <w:r>
+        <w:t>inie untereinander verfasst</w:t>
+      </w:r>
+    </w:p>
+    <w:p>
+      <w:r>
+        <w:t xml:space="preserve">SO: </w:t>
+      </w:r>
+    </w:p>
+    <w:p>
+      <w:pPr>
+        <w:pStyle w:val="HTMLVorformatiert"/>
+        <w:rPr>
+          <w:color w:val="000000"/>
+          <w:lang w:val="en-US"/>
+        </w:rPr>
+      </w:pPr>
+      <w:r>
+        <w:rPr>
+          <w:color w:val="00979C"/>
+          <w:lang w:val="en-US"/>
+        </w:rPr>
+        <w:t>int</w:t>
+      </w:r>
+      <w:r>
+        <w:rPr>
+          <w:color w:val="000000"/>
+          <w:lang w:val="en-US"/>
+        </w:rPr>
+        <w:t xml:space="preserve"> integer;                 </w:t>
+      </w:r>
+      <w:r>
+        <w:rPr>
+          <w:color w:val="434F54"/>
+          <w:lang w:val="en-US"/>
+        </w:rPr>
+        <w:t xml:space="preserve">// eine integer variable </w:t>
+      </w:r>
+    </w:p>
+    <w:p>
+      <w:pPr>
+        <w:pStyle w:val="HTMLVorformatiert"/>
+        <w:rPr>
+          <w:color w:val="000000"/>
+          <w:lang w:val="en-US"/>
+        </w:rPr>
+      </w:pPr>
+      <w:r>
+        <w:rPr>
+          <w:color w:val="00979C"/>
+          <w:lang w:val="en-US"/>
+        </w:rPr>
+        <w:t>String</w:t>
+      </w:r>
+      <w:r>
+        <w:rPr>
+          <w:color w:val="000000"/>
+          <w:lang w:val="en-US"/>
+        </w:rPr>
+        <w:t xml:space="preserve"> string;               </w:t>
+      </w:r>
+      <w:r>
+        <w:rPr>
+          <w:color w:val="434F54"/>
+          <w:lang w:val="en-US"/>
+        </w:rPr>
+        <w:t xml:space="preserve">// eine String variable </w:t>
+      </w:r>
+    </w:p>
+    <w:p>
+      <w:pPr>
+        <w:pStyle w:val="HTMLVorformatiert"/>
+        <w:rPr>
+          <w:color w:val="434F54"/>
+          <w:lang w:val="en-US"/>
+        </w:rPr>
+      </w:pPr>
+      <w:r>
+        <w:rPr>
+          <w:color w:val="00979C"/>
+          <w:lang w:val="en-US"/>
+        </w:rPr>
+        <w:t>unsigned</w:t>
+      </w:r>
+      <w:r>
+        <w:rPr>
+          <w:color w:val="000000"/>
+          <w:lang w:val="en-US"/>
+        </w:rPr>
         <w:t xml:space="preserve"> </w:t>
       </w:r>
-      <w:proofErr w:type="spellStart"/>
-      <w:r>
-        <w:t>etc</w:t>
-      </w:r>
-      <w:proofErr w:type="spellEnd"/>
-      <w:r>
-        <w:t xml:space="preserve"> werden die Kommentare die eine Zeile beschrieben alle auf einer </w:t>
-      </w:r>
-      <w:proofErr w:type="spellStart"/>
-      <w:r>
-        <w:t>linie</w:t>
-      </w:r>
-      <w:proofErr w:type="spellEnd"/>
-      <w:r>
-        <w:t xml:space="preserve"> untereinander verfasst</w:t>
-      </w:r>
-    </w:p>
-    <w:p>
-      <w:r>
-        <w:t xml:space="preserve">SO: </w:t>
+      <w:r>
+        <w:rPr>
+          <w:color w:val="00979C"/>
+          <w:lang w:val="en-US"/>
+        </w:rPr>
+        <w:t>long</w:t>
+      </w:r>
+      <w:r>
+        <w:rPr>
+          <w:color w:val="000000"/>
+          <w:lang w:val="en-US"/>
+        </w:rPr>
+        <w:t xml:space="preserve"> unsignedLong;  </w:t>
+      </w:r>
+      <w:r>
+        <w:rPr>
+          <w:color w:val="434F54"/>
+          <w:lang w:val="en-US"/>
+        </w:rPr>
+        <w:t xml:space="preserve">// eine unsigned long variable </w:t>
       </w:r>
     </w:p>
     <w:p>
       <w:pPr>
         <w:pStyle w:val="HTMLVorformatiert"/>
         <w:rPr>
-          <w:color w:val="000000"/>
-          <w:lang w:val="en-US"/>
+          <w:color w:val="434F54"/>
+          <w:lang w:val="en-US"/>
+        </w:rPr>
+      </w:pPr>
+    </w:p>
+    <w:p>
+      <w:r>
+        <w:t>NICHT SO:</w:t>
+      </w:r>
+    </w:p>
+    <w:p>
+      <w:pPr>
+        <w:pStyle w:val="HTMLVorformatiert"/>
+        <w:rPr>
+          <w:color w:val="000000"/>
         </w:rPr>
       </w:pPr>
       <w:r>
         <w:rPr>
           <w:color w:val="00979C"/>
-          <w:lang w:val="en-US"/>
         </w:rPr>
         <w:t>int</w:t>
       </w:r>
       <w:r>
         <w:rPr>
           <w:color w:val="000000"/>
+        </w:rPr>
+        <w:t xml:space="preserve"> integer; </w:t>
+      </w:r>
+      <w:r>
+        <w:rPr>
+          <w:color w:val="434F54"/>
+        </w:rPr>
+        <w:t xml:space="preserve">// eine integer variable </w:t>
+      </w:r>
+    </w:p>
+    <w:p>
+      <w:pPr>
+        <w:pStyle w:val="HTMLVorformatiert"/>
+        <w:rPr>
+          <w:color w:val="000000"/>
+          <w:lang w:val="en-US"/>
+        </w:rPr>
+      </w:pPr>
+      <w:r>
+        <w:rPr>
+          <w:color w:val="00979C"/>
+          <w:lang w:val="en-US"/>
+        </w:rPr>
+        <w:t>String</w:t>
+      </w:r>
+      <w:r>
+        <w:rPr>
+          <w:color w:val="000000"/>
+          <w:lang w:val="en-US"/>
+        </w:rPr>
+        <w:t xml:space="preserve"> string;</w:t>
+      </w:r>
+      <w:r>
+        <w:rPr>
+          <w:color w:val="000000"/>
           <w:lang w:val="en-US"/>
         </w:rPr>
         <w:t xml:space="preserve"> </w:t>
       </w:r>
-      <w:proofErr w:type="gramStart"/>
-      <w:r>
-        <w:rPr>
-          <w:color w:val="000000"/>
-          <w:lang w:val="en-US"/>
-        </w:rPr>
-        <w:t>integer;   </w:t>
-      </w:r>
-      <w:proofErr w:type="gramEnd"/>
-      <w:r>
-        <w:rPr>
-          <w:color w:val="000000"/>
-          <w:lang w:val="en-US"/>
-        </w:rPr>
-        <w:t>              </w:t>
-      </w:r>
       <w:r>
         <w:rPr>
           <w:color w:val="434F54"/>
           <w:lang w:val="en-US"/>
         </w:rPr>
-        <w:t xml:space="preserve">// </w:t>
-      </w:r>
-      <w:proofErr w:type="spellStart"/>
-      <w:r>
+        <w:t xml:space="preserve">// eine String variable </w:t>
+      </w:r>
+    </w:p>
+    <w:p>
+      <w:pPr>
+        <w:pStyle w:val="HTMLVorformatiert"/>
         <w:rPr>
           <w:color w:val="434F54"/>
           <w:lang w:val="en-US"/>
         </w:rPr>
-        <w:t>eine</w:t>
-      </w:r>
-      <w:proofErr w:type="spellEnd"/>
+      </w:pPr>
+      <w:r>
+        <w:rPr>
+          <w:color w:val="00979C"/>
+          <w:lang w:val="en-US"/>
+        </w:rPr>
+        <w:t>unsigned</w:t>
+      </w:r>
+      <w:r>
+        <w:rPr>
+          <w:color w:val="000000"/>
+          <w:lang w:val="en-US"/>
+        </w:rPr>
+        <w:t xml:space="preserve"> </w:t>
+      </w:r>
+      <w:r>
+        <w:rPr>
+          <w:color w:val="00979C"/>
+          <w:lang w:val="en-US"/>
+        </w:rPr>
+        <w:t>long</w:t>
+      </w:r>
+      <w:r>
+        <w:rPr>
+          <w:color w:val="000000"/>
+          <w:lang w:val="en-US"/>
+        </w:rPr>
+        <w:t xml:space="preserve"> unsignedLong;</w:t>
+      </w:r>
+      <w:r>
+        <w:rPr>
+          <w:color w:val="000000"/>
+          <w:lang w:val="en-US"/>
+        </w:rPr>
+        <w:t xml:space="preserve"> </w:t>
+      </w:r>
       <w:r>
         <w:rPr>
           <w:color w:val="434F54"/>
           <w:lang w:val="en-US"/>
         </w:rPr>
-        <w:t xml:space="preserve"> integer variable </w:t>
-      </w:r>
-    </w:p>
-    <w:p>
-      <w:pPr>
-        <w:pStyle w:val="HTMLVorformatiert"/>
-        <w:rPr>
-          <w:color w:val="000000"/>
-          <w:lang w:val="en-US"/>
-        </w:rPr>
-      </w:pPr>
-      <w:r>
-        <w:rPr>
-          <w:color w:val="00979C"/>
-          <w:lang w:val="en-US"/>
-        </w:rPr>
-        <w:t>String</w:t>
-      </w:r>
-      <w:r>
-        <w:rPr>
-          <w:color w:val="000000"/>
-          <w:lang w:val="en-US"/>
-        </w:rPr>
-        <w:t xml:space="preserve"> </w:t>
-      </w:r>
-      <w:proofErr w:type="spellStart"/>
-      <w:proofErr w:type="gramStart"/>
-      <w:r>
-        <w:rPr>
-          <w:color w:val="000000"/>
-          <w:lang w:val="en-US"/>
-        </w:rPr>
-        <w:t>string</w:t>
-      </w:r>
-      <w:proofErr w:type="spellEnd"/>
-      <w:r>
-        <w:rPr>
-          <w:color w:val="000000"/>
-          <w:lang w:val="en-US"/>
-        </w:rPr>
-        <w:t>;   </w:t>
-      </w:r>
-      <w:proofErr w:type="gramEnd"/>
-      <w:r>
-        <w:rPr>
-          <w:color w:val="000000"/>
-          <w:lang w:val="en-US"/>
-        </w:rPr>
-        <w:t>            </w:t>
-      </w:r>
-      <w:r>
-        <w:rPr>
-          <w:color w:val="434F54"/>
-          <w:lang w:val="en-US"/>
-        </w:rPr>
-        <w:t xml:space="preserve">// </w:t>
-      </w:r>
-      <w:proofErr w:type="spellStart"/>
-      <w:r>
-        <w:rPr>
-          <w:color w:val="434F54"/>
-          <w:lang w:val="en-US"/>
-        </w:rPr>
-        <w:t>eine</w:t>
-      </w:r>
-      <w:proofErr w:type="spellEnd"/>
-      <w:r>
-        <w:rPr>
-          <w:color w:val="434F54"/>
-          <w:lang w:val="en-US"/>
-        </w:rPr>
-        <w:t xml:space="preserve"> String variable </w:t>
-      </w:r>
-    </w:p>
-    <w:p>
-      <w:pPr>
-        <w:pStyle w:val="HTMLVorformatiert"/>
-        <w:rPr>
-          <w:color w:val="434F54"/>
-          <w:lang w:val="en-US"/>
-        </w:rPr>
-      </w:pPr>
-      <w:r>
-        <w:rPr>
-          <w:color w:val="00979C"/>
-          <w:lang w:val="en-US"/>
-        </w:rPr>
-        <w:t>unsigned</w:t>
-      </w:r>
-      <w:r>
-        <w:rPr>
-          <w:color w:val="000000"/>
-          <w:lang w:val="en-US"/>
-        </w:rPr>
-        <w:t xml:space="preserve"> </w:t>
-      </w:r>
-      <w:r>
-        <w:rPr>
-          <w:color w:val="00979C"/>
-          <w:lang w:val="en-US"/>
-        </w:rPr>
-        <w:t>long</w:t>
-      </w:r>
-      <w:r>
-        <w:rPr>
-          <w:color w:val="000000"/>
-          <w:lang w:val="en-US"/>
-        </w:rPr>
-        <w:t xml:space="preserve"> </w:t>
-      </w:r>
-      <w:proofErr w:type="spellStart"/>
-      <w:proofErr w:type="gramStart"/>
-      <w:r>
-        <w:rPr>
-          <w:color w:val="000000"/>
-          <w:lang w:val="en-US"/>
-        </w:rPr>
-        <w:t>unsignedLong</w:t>
-      </w:r>
-      <w:proofErr w:type="spellEnd"/>
-      <w:r>
-        <w:rPr>
-          <w:color w:val="000000"/>
-          <w:lang w:val="en-US"/>
-        </w:rPr>
-        <w:t>;  </w:t>
-      </w:r>
-      <w:r>
-        <w:rPr>
-          <w:color w:val="434F54"/>
-          <w:lang w:val="en-US"/>
-        </w:rPr>
-        <w:t>/</w:t>
-      </w:r>
-      <w:proofErr w:type="gramEnd"/>
-      <w:r>
-        <w:rPr>
-          <w:color w:val="434F54"/>
-          <w:lang w:val="en-US"/>
-        </w:rPr>
-        <w:t xml:space="preserve">/ </w:t>
-      </w:r>
-      <w:proofErr w:type="spellStart"/>
-      <w:r>
-        <w:rPr>
-          <w:color w:val="434F54"/>
-          <w:lang w:val="en-US"/>
-        </w:rPr>
-        <w:t>eine</w:t>
-      </w:r>
-      <w:proofErr w:type="spellEnd"/>
-      <w:r>
-        <w:rPr>
-          <w:color w:val="434F54"/>
-          <w:lang w:val="en-US"/>
-        </w:rPr>
-        <w:t xml:space="preserve"> unsigned long variable </w:t>
-      </w:r>
-    </w:p>
-    <w:p>
-      <w:pPr>
-        <w:pStyle w:val="HTMLVorformatiert"/>
-        <w:rPr>
-          <w:color w:val="434F54"/>
-          <w:lang w:val="en-US"/>
-        </w:rPr>
-      </w:pPr>
-    </w:p>
-    <w:p>
-      <w:r>
-        <w:t>NICHT SO:</w:t>
-      </w:r>
-    </w:p>
-    <w:p>
-      <w:pPr>
-        <w:pStyle w:val="HTMLVorformatiert"/>
-        <w:rPr>
-          <w:color w:val="000000"/>
-          <w:lang w:val="en-US"/>
-        </w:rPr>
-      </w:pPr>
-      <w:r>
-        <w:rPr>
-          <w:color w:val="00979C"/>
-          <w:lang w:val="en-US"/>
-        </w:rPr>
-        <w:t>int</w:t>
-      </w:r>
-      <w:r>
-        <w:rPr>
-          <w:color w:val="000000"/>
-          <w:lang w:val="en-US"/>
-        </w:rPr>
-        <w:t xml:space="preserve"> integer</w:t>
-      </w:r>
-      <w:r>
-        <w:rPr>
-          <w:color w:val="000000"/>
-          <w:lang w:val="en-US"/>
-        </w:rPr>
-        <w:t xml:space="preserve">; </w:t>
-      </w:r>
-      <w:r>
-        <w:rPr>
-          <w:color w:val="434F54"/>
-          <w:lang w:val="en-US"/>
-        </w:rPr>
-        <w:t xml:space="preserve">// </w:t>
-      </w:r>
-      <w:proofErr w:type="spellStart"/>
-      <w:r>
-        <w:rPr>
-          <w:color w:val="434F54"/>
-          <w:lang w:val="en-US"/>
-        </w:rPr>
-        <w:t>eine</w:t>
-      </w:r>
-      <w:proofErr w:type="spellEnd"/>
-      <w:r>
-        <w:rPr>
-          <w:color w:val="434F54"/>
-          <w:lang w:val="en-US"/>
-        </w:rPr>
-        <w:t xml:space="preserve"> integer variable </w:t>
-      </w:r>
-    </w:p>
-    <w:p>
-      <w:pPr>
-        <w:pStyle w:val="HTMLVorformatiert"/>
-        <w:rPr>
-          <w:color w:val="000000"/>
-          <w:lang w:val="en-US"/>
-        </w:rPr>
-      </w:pPr>
-      <w:r>
-        <w:rPr>
-          <w:color w:val="00979C"/>
-          <w:lang w:val="en-US"/>
-        </w:rPr>
-        <w:t>String</w:t>
-      </w:r>
-      <w:r>
-        <w:rPr>
-          <w:color w:val="000000"/>
-          <w:lang w:val="en-US"/>
-        </w:rPr>
-        <w:t xml:space="preserve"> </w:t>
-      </w:r>
-      <w:proofErr w:type="spellStart"/>
-      <w:r>
-        <w:rPr>
-          <w:color w:val="000000"/>
-          <w:lang w:val="en-US"/>
-        </w:rPr>
-        <w:t>string</w:t>
-      </w:r>
-      <w:proofErr w:type="spellEnd"/>
-      <w:r>
-        <w:rPr>
-          <w:color w:val="000000"/>
-          <w:lang w:val="en-US"/>
-        </w:rPr>
-        <w:t>;</w:t>
-      </w:r>
-      <w:r>
-        <w:rPr>
-          <w:color w:val="000000"/>
-          <w:lang w:val="en-US"/>
-        </w:rPr>
-        <w:t xml:space="preserve"> </w:t>
-      </w:r>
-      <w:r>
-        <w:rPr>
-          <w:color w:val="434F54"/>
-          <w:lang w:val="en-US"/>
-        </w:rPr>
-        <w:t xml:space="preserve">// </w:t>
-      </w:r>
-      <w:proofErr w:type="spellStart"/>
-      <w:r>
-        <w:rPr>
-          <w:color w:val="434F54"/>
-          <w:lang w:val="en-US"/>
-        </w:rPr>
-        <w:t>eine</w:t>
-      </w:r>
-      <w:proofErr w:type="spellEnd"/>
-      <w:r>
-        <w:rPr>
-          <w:color w:val="434F54"/>
-          <w:lang w:val="en-US"/>
-        </w:rPr>
-        <w:t xml:space="preserve"> String variable </w:t>
-      </w:r>
-    </w:p>
-    <w:p>
-      <w:pPr>
-        <w:pStyle w:val="HTMLVorformatiert"/>
-        <w:rPr>
-          <w:color w:val="434F54"/>
-          <w:lang w:val="en-US"/>
-        </w:rPr>
-      </w:pPr>
-      <w:r>
-        <w:rPr>
-          <w:color w:val="00979C"/>
-          <w:lang w:val="en-US"/>
-        </w:rPr>
-        <w:t>unsigned</w:t>
-      </w:r>
-      <w:r>
-        <w:rPr>
-          <w:color w:val="000000"/>
-          <w:lang w:val="en-US"/>
-        </w:rPr>
-        <w:t xml:space="preserve"> </w:t>
-      </w:r>
-      <w:r>
-        <w:rPr>
-          <w:color w:val="00979C"/>
-          <w:lang w:val="en-US"/>
-        </w:rPr>
-        <w:t>long</w:t>
-      </w:r>
-      <w:r>
-        <w:rPr>
-          <w:color w:val="000000"/>
-          <w:lang w:val="en-US"/>
-        </w:rPr>
-        <w:t xml:space="preserve"> </w:t>
-      </w:r>
-      <w:proofErr w:type="spellStart"/>
-      <w:r>
-        <w:rPr>
-          <w:color w:val="000000"/>
-          <w:lang w:val="en-US"/>
-        </w:rPr>
-        <w:t>unsignedLong</w:t>
-      </w:r>
-      <w:proofErr w:type="spellEnd"/>
-      <w:r>
-        <w:rPr>
-          <w:color w:val="000000"/>
-          <w:lang w:val="en-US"/>
-        </w:rPr>
-        <w:t>;</w:t>
-      </w:r>
-      <w:r>
-        <w:rPr>
-          <w:color w:val="000000"/>
-          <w:lang w:val="en-US"/>
-        </w:rPr>
-        <w:t xml:space="preserve"> </w:t>
-      </w:r>
-      <w:r>
-        <w:rPr>
-          <w:color w:val="434F54"/>
-          <w:lang w:val="en-US"/>
-        </w:rPr>
-        <w:t xml:space="preserve">// </w:t>
-      </w:r>
-      <w:proofErr w:type="spellStart"/>
-      <w:r>
-        <w:rPr>
-          <w:color w:val="434F54"/>
-          <w:lang w:val="en-US"/>
-        </w:rPr>
-        <w:t>eine</w:t>
-      </w:r>
-      <w:proofErr w:type="spellEnd"/>
-      <w:r>
-        <w:rPr>
-          <w:color w:val="434F54"/>
-          <w:lang w:val="en-US"/>
-        </w:rPr>
-        <w:t xml:space="preserve"> unsigned long variable </w:t>
+        <w:t xml:space="preserve">// eine unsigned long variable </w:t>
       </w:r>
     </w:p>
     <w:p>
@@ -1512,7 +1251,13 @@
         </w:numPr>
       </w:pPr>
       <w:r>
-        <w:t xml:space="preserve">Es wird alles ausgeschrieben außer es gibt eine allgemein bekannte Abkürzung für das entsprechende Wort, dann ist dieses ebenfalls erlaubt </w:t>
+        <w:t>Es wird alles ausgeschrieben</w:t>
+      </w:r>
+      <w:r>
+        <w:t>,</w:t>
+      </w:r>
+      <w:r>
+        <w:t xml:space="preserve"> außer es gibt eine allgemein bekannte Abkürzung für das entsprechende Wort, dann ist dieses ebenfalls erlaubt </w:t>
       </w:r>
     </w:p>
     <w:p>
@@ -1524,7 +1269,13 @@
         </w:numPr>
       </w:pPr>
       <w:r>
-        <w:t xml:space="preserve">Es wird mit einem kleinen Buchstaben bekommen </w:t>
+        <w:t xml:space="preserve">Es wird mit einem kleinen Buchstaben </w:t>
+      </w:r>
+      <w:r>
+        <w:t>begonnen</w:t>
+      </w:r>
+      <w:r>
+        <w:t xml:space="preserve"> </w:t>
       </w:r>
     </w:p>
     <w:p>
@@ -1547,19 +1298,24 @@
           <w:numId w:val="1"/>
         </w:numPr>
       </w:pPr>
-      <w:proofErr w:type="spellStart"/>
-      <w:r>
-        <w:t>Varialennamen</w:t>
-      </w:r>
-      <w:proofErr w:type="spellEnd"/>
-      <w:r>
-        <w:t xml:space="preserve"> werden so gewählt </w:t>
-      </w:r>
-      <w:proofErr w:type="gramStart"/>
-      <w:r>
-        <w:t>das</w:t>
-      </w:r>
-      <w:proofErr w:type="gramEnd"/>
+      <w:r>
+        <w:t>Varia</w:t>
+      </w:r>
+      <w:r>
+        <w:t>b</w:t>
+      </w:r>
+      <w:r>
+        <w:t>lennamen werden so gewählt</w:t>
+      </w:r>
+      <w:r>
+        <w:t>,</w:t>
+      </w:r>
+      <w:r>
+        <w:t xml:space="preserve"> das</w:t>
+      </w:r>
+      <w:r>
+        <w:t>s</w:t>
+      </w:r>
       <w:r>
         <w:t xml:space="preserve"> sie möglichst eindeutig die Bedeutung der Variable beschreiben </w:t>
       </w:r>
@@ -1575,7 +1331,6 @@
       <w:r>
         <w:t xml:space="preserve">Bsp.: statt </w:t>
       </w:r>
-      <w:proofErr w:type="spellStart"/>
       <w:r>
         <w:rPr>
           <w:i/>
@@ -1583,14 +1338,12 @@
         </w:rPr>
         <w:t>listView</w:t>
       </w:r>
-      <w:proofErr w:type="spellEnd"/>
       <w:r>
         <w:t xml:space="preserve"> </w:t>
       </w:r>
       <w:r>
         <w:t xml:space="preserve">wählen wir </w:t>
       </w:r>
-      <w:proofErr w:type="spellStart"/>
       <w:r>
         <w:rPr>
           <w:i/>
@@ -1598,7 +1351,6 @@
         </w:rPr>
         <w:t>listViewRecordHistory</w:t>
       </w:r>
-      <w:proofErr w:type="spellEnd"/>
       <w:r>
         <w:t xml:space="preserve"> </w:t>
       </w:r>
@@ -1624,7 +1376,19 @@
         </w:numPr>
       </w:pPr>
       <w:r>
-        <w:t xml:space="preserve">Jede Variable wird mit einem Kommentar beschrieben der Name könnte auch wenn es für den Programmierer eindeutig ist für Lesende nicht eindeutig sein </w:t>
+        <w:t>Jede Variable wird mit einem Kommentar beschrieben</w:t>
+      </w:r>
+      <w:r>
+        <w:t>.</w:t>
+      </w:r>
+      <w:r>
+        <w:t xml:space="preserve"> </w:t>
+      </w:r>
+      <w:r>
+        <w:t>D</w:t>
+      </w:r>
+      <w:r>
+        <w:t xml:space="preserve">er Name könnte auch wenn es für den Programmierer eindeutig ist für Lesende nicht eindeutig sein </w:t>
       </w:r>
     </w:p>
     <w:sectPr>

</xml_diff>